<commit_message>
UPDATE:: Estudo de caso
</commit_message>
<xml_diff>
--- a/Estudo de caso.docx
+++ b/Estudo de caso.docx
@@ -514,23 +514,7 @@
           <w:sz w:val="24"/>
           <w:szCs w:val="24"/>
         </w:rPr>
-        <w:t xml:space="preserve">Qual a disciplina que mais </w:t>
-      </w:r>
-      <w:r>
-        <w:rPr>
-          <w:rFonts w:ascii="Arial" w:hAnsi="Arial" w:cs="Arial"/>
-          <w:sz w:val="24"/>
-          <w:szCs w:val="24"/>
-        </w:rPr>
-        <w:t>a</w:t>
-      </w:r>
-      <w:r>
-        <w:rPr>
-          <w:rFonts w:ascii="Arial" w:hAnsi="Arial" w:cs="Arial"/>
-          <w:sz w:val="24"/>
-          <w:szCs w:val="24"/>
-        </w:rPr>
-        <w:t>prova?</w:t>
+        <w:t>Qual a disciplina que mais aprova?</w:t>
       </w:r>
     </w:p>
     <w:p>
@@ -715,7 +699,151 @@
           <w:bCs/>
           <w:sz w:val="24"/>
         </w:rPr>
-        <w:t>NANANNA de um</w:t>
+        <w:t xml:space="preserve">a taxa de </w:t>
+      </w:r>
+      <w:r>
+        <w:rPr>
+          <w:rFonts w:ascii="Arial"/>
+          <w:b/>
+          <w:sz w:val="24"/>
+        </w:rPr>
+        <w:t>reprova</w:t>
+      </w:r>
+      <w:r>
+        <w:rPr>
+          <w:rFonts w:ascii="Arial"/>
+          <w:b/>
+          <w:sz w:val="24"/>
+        </w:rPr>
+        <w:t>çã</w:t>
+      </w:r>
+      <w:r>
+        <w:rPr>
+          <w:rFonts w:ascii="Arial"/>
+          <w:b/>
+          <w:sz w:val="24"/>
+        </w:rPr>
+        <w:t>o, aprova</w:t>
+      </w:r>
+      <w:r>
+        <w:rPr>
+          <w:rFonts w:ascii="Arial"/>
+          <w:b/>
+          <w:sz w:val="24"/>
+        </w:rPr>
+        <w:t>çã</w:t>
+      </w:r>
+      <w:r>
+        <w:rPr>
+          <w:rFonts w:ascii="Arial"/>
+          <w:b/>
+          <w:sz w:val="24"/>
+        </w:rPr>
+        <w:t>o e trancamento</w:t>
+      </w:r>
+      <w:r>
+        <w:rPr>
+          <w:rFonts w:ascii="Arial"/>
+          <w:bCs/>
+          <w:sz w:val="24"/>
+        </w:rPr>
+        <w:t xml:space="preserve"> de um</w:t>
+      </w:r>
+      <w:r>
+        <w:rPr>
+          <w:rFonts w:ascii="Arial"/>
+          <w:bCs/>
+          <w:sz w:val="24"/>
+        </w:rPr>
+        <w:t>a</w:t>
+      </w:r>
+      <w:r>
+        <w:rPr>
+          <w:rFonts w:ascii="Arial"/>
+          <w:bCs/>
+          <w:sz w:val="24"/>
+        </w:rPr>
+        <w:t xml:space="preserve"> determinad</w:t>
+      </w:r>
+      <w:r>
+        <w:rPr>
+          <w:rFonts w:ascii="Arial"/>
+          <w:bCs/>
+          <w:sz w:val="24"/>
+        </w:rPr>
+        <w:t>a</w:t>
+      </w:r>
+      <w:r>
+        <w:rPr>
+          <w:rFonts w:ascii="Arial"/>
+          <w:bCs/>
+          <w:sz w:val="24"/>
+        </w:rPr>
+        <w:t xml:space="preserve"> </w:t>
+      </w:r>
+      <w:r>
+        <w:rPr>
+          <w:rFonts w:ascii="Arial"/>
+          <w:b/>
+          <w:sz w:val="24"/>
+        </w:rPr>
+        <w:t>turma</w:t>
+      </w:r>
+      <w:r>
+        <w:rPr>
+          <w:rFonts w:ascii="Arial"/>
+          <w:bCs/>
+          <w:sz w:val="24"/>
+        </w:rPr>
+        <w:t xml:space="preserve"> de determindada</w:t>
+      </w:r>
+      <w:r>
+        <w:rPr>
+          <w:rFonts w:ascii="Arial"/>
+          <w:bCs/>
+          <w:sz w:val="24"/>
+        </w:rPr>
+        <w:t xml:space="preserve"> </w:t>
+      </w:r>
+      <w:r>
+        <w:rPr>
+          <w:rFonts w:ascii="Arial"/>
+          <w:b/>
+          <w:sz w:val="24"/>
+        </w:rPr>
+        <w:t>disciplina</w:t>
+      </w:r>
+      <w:r>
+        <w:rPr>
+          <w:rFonts w:ascii="Arial"/>
+          <w:bCs/>
+          <w:sz w:val="24"/>
+        </w:rPr>
+        <w:t xml:space="preserve"> </w:t>
+      </w:r>
+      <w:r>
+        <w:rPr>
+          <w:rFonts w:ascii="Arial"/>
+          <w:bCs/>
+          <w:sz w:val="24"/>
+        </w:rPr>
+        <w:t xml:space="preserve">em um determinado </w:t>
+      </w:r>
+      <w:r>
+        <w:rPr>
+          <w:rFonts w:ascii="Arial"/>
+          <w:b/>
+          <w:sz w:val="24"/>
+        </w:rPr>
+        <w:t>turno</w:t>
+      </w:r>
+      <w:r>
+        <w:rPr>
+          <w:rFonts w:ascii="Arial"/>
+          <w:bCs/>
+          <w:sz w:val="24"/>
+        </w:rPr>
+        <w:t xml:space="preserve"> se um</w:t>
       </w:r>
       <w:r>
         <w:rPr>
@@ -728,50 +856,42 @@
       <w:r>
         <w:rPr>
           <w:rFonts w:ascii="Arial"/>
-          <w:bCs/>
-          <w:sz w:val="24"/>
-        </w:rPr>
-        <w:t>NAANANNA</w:t>
-      </w:r>
-      <w:r>
-        <w:rPr>
-          <w:rFonts w:ascii="Arial"/>
-          <w:bCs/>
-          <w:sz w:val="24"/>
-        </w:rPr>
-        <w:t xml:space="preserve"> em um determinado tempo</w:t>
-      </w:r>
-      <w:r>
-        <w:rPr>
-          <w:rFonts w:ascii="Arial"/>
-          <w:bCs/>
-          <w:sz w:val="24"/>
-        </w:rPr>
-        <w:t xml:space="preserve"> que ocorreu em um determinado NANAN</w:t>
-      </w:r>
-      <w:r>
-        <w:rPr>
-          <w:rFonts w:ascii="Arial"/>
-          <w:bCs/>
-          <w:sz w:val="24"/>
-        </w:rPr>
-        <w:t xml:space="preserve"> em um determinado </w:t>
-      </w:r>
-      <w:r>
-        <w:rPr>
-          <w:rFonts w:ascii="Arial"/>
-          <w:bCs/>
-          <w:sz w:val="24"/>
-        </w:rPr>
-        <w:t>NANANNA</w:t>
-      </w:r>
-      <w:r>
-        <w:rPr>
-          <w:rFonts w:ascii="Arial"/>
-          <w:bCs/>
-          <w:sz w:val="24"/>
-        </w:rPr>
-        <w:t>.</w:t>
+          <w:b/>
+          <w:sz w:val="24"/>
+        </w:rPr>
+        <w:t>periodo</w:t>
+      </w:r>
+      <w:r>
+        <w:rPr>
+          <w:rFonts w:ascii="Arial"/>
+          <w:bCs/>
+          <w:sz w:val="24"/>
+        </w:rPr>
+        <w:t xml:space="preserve"> </w:t>
+      </w:r>
+      <w:r>
+        <w:rPr>
+          <w:rFonts w:ascii="Arial"/>
+          <w:bCs/>
+          <w:sz w:val="24"/>
+        </w:rPr>
+        <w:t xml:space="preserve">com um determinado </w:t>
+      </w:r>
+      <w:r>
+        <w:rPr>
+          <w:rFonts w:ascii="Arial"/>
+          <w:b/>
+          <w:sz w:val="24"/>
+        </w:rPr>
+        <w:t>professor</w:t>
+      </w:r>
+      <w:r>
+        <w:rPr>
+          <w:rFonts w:ascii="Arial"/>
+          <w:bCs/>
+          <w:sz w:val="24"/>
+        </w:rPr>
+        <w:t xml:space="preserve">, </w:t>
       </w:r>
     </w:p>
     <w:p>
@@ -938,7 +1058,15 @@
           <w:bCs/>
           <w:sz w:val="24"/>
         </w:rPr>
-        <w:t xml:space="preserve"> de vendas anuais por estabelecimento.</w:t>
+        <w:t xml:space="preserve"> de </w:t>
+      </w:r>
+      <w:r>
+        <w:rPr>
+          <w:rFonts w:ascii="Arial" w:hAnsi="Arial" w:cs="Arial"/>
+          <w:bCs/>
+          <w:sz w:val="24"/>
+        </w:rPr>
+        <w:t>aprovação, reprovação e trancamentos</w:t>
       </w:r>
     </w:p>
     <w:p>

</xml_diff>